<commit_message>
Se completa el '¿Cómo?' y el qué está incluido?
</commit_message>
<xml_diff>
--- a/proy_tanques_2.0/planeacion-proyecto-tanques-2.0.docx
+++ b/proy_tanques_2.0/planeacion-proyecto-tanques-2.0.docx
@@ -285,8 +285,8 @@
         <w:tblLook w:val="04A0" w:firstRow="1" w:lastRow="0" w:firstColumn="1" w:lastColumn="0" w:noHBand="0" w:noVBand="1"/>
       </w:tblPr>
       <w:tblGrid>
-        <w:gridCol w:w="3723"/>
-        <w:gridCol w:w="3665"/>
+        <w:gridCol w:w="3720"/>
+        <w:gridCol w:w="3668"/>
       </w:tblGrid>
       <w:tr>
         <w:tc>
@@ -374,6 +374,9 @@
               <w:pStyle w:val="Prrafodelista"/>
               <w:ind w:left="0"/>
             </w:pPr>
+            <w:r>
+              <w:t xml:space="preserve">Documento de </w:t>
+            </w:r>
             <w:r>
               <w:t>Estructura de clases, métodos y variables.</w:t>
             </w:r>
@@ -652,21 +655,7 @@
           <w:b/>
           <w:bCs/>
         </w:rPr>
-        <w:t>¿Cuáles son las fechas de entrega de las actividades? ¿Cuándo entregaré el</w:t>
-      </w:r>
-      <w:r>
-        <w:rPr>
-          <w:b/>
-          <w:bCs/>
-        </w:rPr>
-        <w:t xml:space="preserve"> </w:t>
-      </w:r>
-      <w:r>
-        <w:rPr>
-          <w:b/>
-          <w:bCs/>
-        </w:rPr>
-        <w:t>proyecto?</w:t>
+        <w:t>¿Cuáles son las fechas de entrega de las actividades? ¿Cuándo entregaré el proyecto?</w:t>
       </w:r>
     </w:p>
     <w:p>
@@ -734,19 +723,122 @@
         <w:pStyle w:val="Prrafodelista"/>
         <w:jc w:val="both"/>
       </w:pPr>
-      <w:r>
-        <w:t>Por definir.</w:t>
-      </w:r>
-    </w:p>
-    <w:p>
-      <w:pPr>
-        <w:jc w:val="both"/>
-      </w:pPr>
-    </w:p>
-    <w:p>
-      <w:pPr>
-        <w:jc w:val="both"/>
-      </w:pPr>
+    </w:p>
+    <w:p>
+      <w:pPr>
+        <w:pStyle w:val="Prrafodelista"/>
+        <w:jc w:val="both"/>
+        <w:rPr>
+          <w:b/>
+          <w:bCs/>
+        </w:rPr>
+      </w:pPr>
+      <w:r>
+        <w:rPr>
+          <w:b/>
+          <w:bCs/>
+        </w:rPr>
+        <w:t>Incluido</w:t>
+      </w:r>
+    </w:p>
+    <w:p>
+      <w:pPr>
+        <w:pStyle w:val="Prrafodelista"/>
+        <w:numPr>
+          <w:ilvl w:val="0"/>
+          <w:numId w:val="2"/>
+        </w:numPr>
+        <w:jc w:val="both"/>
+      </w:pPr>
+      <w:r>
+        <w:t>Código del programa</w:t>
+      </w:r>
+    </w:p>
+    <w:p>
+      <w:pPr>
+        <w:pStyle w:val="Prrafodelista"/>
+        <w:numPr>
+          <w:ilvl w:val="0"/>
+          <w:numId w:val="2"/>
+        </w:numPr>
+        <w:jc w:val="both"/>
+      </w:pPr>
+      <w:r>
+        <w:t>Repositorio en GitHub</w:t>
+      </w:r>
+    </w:p>
+    <w:p>
+      <w:pPr>
+        <w:pStyle w:val="Prrafodelista"/>
+        <w:numPr>
+          <w:ilvl w:val="0"/>
+          <w:numId w:val="2"/>
+        </w:numPr>
+        <w:jc w:val="both"/>
+      </w:pPr>
+      <w:r>
+        <w:t>Documentación del programa</w:t>
+      </w:r>
+    </w:p>
+    <w:p>
+      <w:pPr>
+        <w:pStyle w:val="Prrafodelista"/>
+        <w:jc w:val="both"/>
+        <w:rPr>
+          <w:b/>
+          <w:bCs/>
+        </w:rPr>
+      </w:pPr>
+    </w:p>
+    <w:p>
+      <w:pPr>
+        <w:pStyle w:val="Prrafodelista"/>
+        <w:jc w:val="both"/>
+        <w:rPr>
+          <w:b/>
+          <w:bCs/>
+        </w:rPr>
+      </w:pPr>
+      <w:r>
+        <w:rPr>
+          <w:b/>
+          <w:bCs/>
+        </w:rPr>
+        <w:t xml:space="preserve">No </w:t>
+      </w:r>
+      <w:r>
+        <w:rPr>
+          <w:b/>
+          <w:bCs/>
+        </w:rPr>
+        <w:t>Incluido</w:t>
+      </w:r>
+    </w:p>
+    <w:p>
+      <w:pPr>
+        <w:pStyle w:val="Prrafodelista"/>
+        <w:numPr>
+          <w:ilvl w:val="0"/>
+          <w:numId w:val="3"/>
+        </w:numPr>
+        <w:jc w:val="both"/>
+      </w:pPr>
+      <w:r>
+        <w:t>Interfaz gráfica</w:t>
+      </w:r>
+    </w:p>
+    <w:p>
+      <w:pPr>
+        <w:pStyle w:val="Prrafodelista"/>
+        <w:numPr>
+          <w:ilvl w:val="0"/>
+          <w:numId w:val="3"/>
+        </w:numPr>
+        <w:jc w:val="both"/>
+      </w:pPr>
+      <w:r>
+        <w:t>Base de datos de tanques reales/estándar.</w:t>
+      </w:r>
     </w:p>
     <w:sectPr>
       <w:headerReference w:type="default" r:id="rId7"/>
@@ -826,6 +918,184 @@
 <file path=word/numbering.xml><?xml version="1.0" encoding="utf-8"?>
 <w:numbering xmlns:wpc="http://schemas.microsoft.com/office/word/2010/wordprocessingCanvas" xmlns:cx="http://schemas.microsoft.com/office/drawing/2014/chartex" xmlns:cx1="http://schemas.microsoft.com/office/drawing/2015/9/8/chartex" xmlns:cx2="http://schemas.microsoft.com/office/drawing/2015/10/21/chartex" xmlns:cx3="http://schemas.microsoft.com/office/drawing/2016/5/9/chartex" xmlns:cx4="http://schemas.microsoft.com/office/drawing/2016/5/10/chartex" xmlns:cx5="http://schemas.microsoft.com/office/drawing/2016/5/11/chartex" xmlns:cx6="http://schemas.microsoft.com/office/drawing/2016/5/12/chartex" xmlns:cx7="http://schemas.microsoft.com/office/drawing/2016/5/13/chartex" xmlns:cx8="http://schemas.microsoft.com/office/drawing/2016/5/14/chartex" xmlns:mc="http://schemas.openxmlformats.org/markup-compatibility/2006" xmlns:aink="http://schemas.microsoft.com/office/drawing/2016/ink" xmlns:am3d="http://schemas.microsoft.com/office/drawing/2017/model3d" xmlns:o="urn:schemas-microsoft-com:office:office" xmlns:oel="http://schemas.microsoft.com/office/2019/extlst" xmlns:r="http://schemas.openxmlformats.org/officeDocument/2006/relationships" xmlns:m="http://schemas.openxmlformats.org/officeDocument/2006/math" xmlns:v="urn:schemas-microsoft-com:vml" xmlns:wp14="http://schemas.microsoft.com/office/word/2010/wordprocessingDrawing" xmlns:wp="http://schemas.openxmlformats.org/drawingml/2006/wordprocessingDrawing" xmlns:w10="urn:schemas-microsoft-com:office:word" xmlns:w="http://schemas.openxmlformats.org/wordprocessingml/2006/main" xmlns:w14="http://schemas.microsoft.com/office/word/2010/wordml" xmlns:w15="http://schemas.microsoft.com/office/word/2012/wordml" xmlns:w16cex="http://schemas.microsoft.com/office/word/2018/wordml/cex" xmlns:w16cid="http://schemas.microsoft.com/office/word/2016/wordml/cid" xmlns:w16="http://schemas.microsoft.com/office/word/2018/wordml" xmlns:w16du="http://schemas.microsoft.com/office/word/2023/wordml/word16du" xmlns:w16sdtdh="http://schemas.microsoft.com/office/word/2020/wordml/sdtdatahash" xmlns:w16se="http://schemas.microsoft.com/office/word/2015/wordml/symex" xmlns:wpg="http://schemas.microsoft.com/office/word/2010/wordprocessingGroup" xmlns:wpi="http://schemas.microsoft.com/office/word/2010/wordprocessingInk" xmlns:wne="http://schemas.microsoft.com/office/word/2006/wordml" xmlns:wps="http://schemas.microsoft.com/office/word/2010/wordprocessingShape" mc:Ignorable="w14 w15 w16se w16cid w16 w16cex w16sdtdh wp14">
   <w:abstractNum w:abstractNumId="0" w15:restartNumberingAfterBreak="0">
+    <w:nsid w:val="07D778A2"/>
+    <w:multiLevelType w:val="hybridMultilevel"/>
+    <w:tmpl w:val="FAB0E322"/>
+    <w:lvl w:ilvl="0" w:tplc="FFFFFFFF">
+      <w:start w:val="1"/>
+      <w:numFmt w:val="decimal"/>
+      <w:lvlText w:val="%1."/>
+      <w:lvlJc w:val="left"/>
+      <w:pPr>
+        <w:ind w:left="1080" w:hanging="360"/>
+      </w:pPr>
+      <w:rPr>
+        <w:rFonts w:hint="default"/>
+      </w:rPr>
+    </w:lvl>
+    <w:lvl w:ilvl="1" w:tplc="FFFFFFFF" w:tentative="1">
+      <w:start w:val="1"/>
+      <w:numFmt w:val="lowerLetter"/>
+      <w:lvlText w:val="%2."/>
+      <w:lvlJc w:val="left"/>
+      <w:pPr>
+        <w:ind w:left="1800" w:hanging="360"/>
+      </w:pPr>
+    </w:lvl>
+    <w:lvl w:ilvl="2" w:tplc="FFFFFFFF" w:tentative="1">
+      <w:start w:val="1"/>
+      <w:numFmt w:val="lowerRoman"/>
+      <w:lvlText w:val="%3."/>
+      <w:lvlJc w:val="right"/>
+      <w:pPr>
+        <w:ind w:left="2520" w:hanging="180"/>
+      </w:pPr>
+    </w:lvl>
+    <w:lvl w:ilvl="3" w:tplc="FFFFFFFF" w:tentative="1">
+      <w:start w:val="1"/>
+      <w:numFmt w:val="decimal"/>
+      <w:lvlText w:val="%4."/>
+      <w:lvlJc w:val="left"/>
+      <w:pPr>
+        <w:ind w:left="3240" w:hanging="360"/>
+      </w:pPr>
+    </w:lvl>
+    <w:lvl w:ilvl="4" w:tplc="FFFFFFFF" w:tentative="1">
+      <w:start w:val="1"/>
+      <w:numFmt w:val="lowerLetter"/>
+      <w:lvlText w:val="%5."/>
+      <w:lvlJc w:val="left"/>
+      <w:pPr>
+        <w:ind w:left="3960" w:hanging="360"/>
+      </w:pPr>
+    </w:lvl>
+    <w:lvl w:ilvl="5" w:tplc="FFFFFFFF" w:tentative="1">
+      <w:start w:val="1"/>
+      <w:numFmt w:val="lowerRoman"/>
+      <w:lvlText w:val="%6."/>
+      <w:lvlJc w:val="right"/>
+      <w:pPr>
+        <w:ind w:left="4680" w:hanging="180"/>
+      </w:pPr>
+    </w:lvl>
+    <w:lvl w:ilvl="6" w:tplc="FFFFFFFF" w:tentative="1">
+      <w:start w:val="1"/>
+      <w:numFmt w:val="decimal"/>
+      <w:lvlText w:val="%7."/>
+      <w:lvlJc w:val="left"/>
+      <w:pPr>
+        <w:ind w:left="5400" w:hanging="360"/>
+      </w:pPr>
+    </w:lvl>
+    <w:lvl w:ilvl="7" w:tplc="FFFFFFFF" w:tentative="1">
+      <w:start w:val="1"/>
+      <w:numFmt w:val="lowerLetter"/>
+      <w:lvlText w:val="%8."/>
+      <w:lvlJc w:val="left"/>
+      <w:pPr>
+        <w:ind w:left="6120" w:hanging="360"/>
+      </w:pPr>
+    </w:lvl>
+    <w:lvl w:ilvl="8" w:tplc="FFFFFFFF" w:tentative="1">
+      <w:start w:val="1"/>
+      <w:numFmt w:val="lowerRoman"/>
+      <w:lvlText w:val="%9."/>
+      <w:lvlJc w:val="right"/>
+      <w:pPr>
+        <w:ind w:left="6840" w:hanging="180"/>
+      </w:pPr>
+    </w:lvl>
+  </w:abstractNum>
+  <w:abstractNum w:abstractNumId="1" w15:restartNumberingAfterBreak="0">
+    <w:nsid w:val="49AB69D6"/>
+    <w:multiLevelType w:val="hybridMultilevel"/>
+    <w:tmpl w:val="FAB0E322"/>
+    <w:lvl w:ilvl="0" w:tplc="1DF47250">
+      <w:start w:val="1"/>
+      <w:numFmt w:val="decimal"/>
+      <w:lvlText w:val="%1."/>
+      <w:lvlJc w:val="left"/>
+      <w:pPr>
+        <w:ind w:left="1080" w:hanging="360"/>
+      </w:pPr>
+      <w:rPr>
+        <w:rFonts w:hint="default"/>
+      </w:rPr>
+    </w:lvl>
+    <w:lvl w:ilvl="1" w:tplc="240A0019" w:tentative="1">
+      <w:start w:val="1"/>
+      <w:numFmt w:val="lowerLetter"/>
+      <w:lvlText w:val="%2."/>
+      <w:lvlJc w:val="left"/>
+      <w:pPr>
+        <w:ind w:left="1800" w:hanging="360"/>
+      </w:pPr>
+    </w:lvl>
+    <w:lvl w:ilvl="2" w:tplc="240A001B" w:tentative="1">
+      <w:start w:val="1"/>
+      <w:numFmt w:val="lowerRoman"/>
+      <w:lvlText w:val="%3."/>
+      <w:lvlJc w:val="right"/>
+      <w:pPr>
+        <w:ind w:left="2520" w:hanging="180"/>
+      </w:pPr>
+    </w:lvl>
+    <w:lvl w:ilvl="3" w:tplc="240A000F" w:tentative="1">
+      <w:start w:val="1"/>
+      <w:numFmt w:val="decimal"/>
+      <w:lvlText w:val="%4."/>
+      <w:lvlJc w:val="left"/>
+      <w:pPr>
+        <w:ind w:left="3240" w:hanging="360"/>
+      </w:pPr>
+    </w:lvl>
+    <w:lvl w:ilvl="4" w:tplc="240A0019" w:tentative="1">
+      <w:start w:val="1"/>
+      <w:numFmt w:val="lowerLetter"/>
+      <w:lvlText w:val="%5."/>
+      <w:lvlJc w:val="left"/>
+      <w:pPr>
+        <w:ind w:left="3960" w:hanging="360"/>
+      </w:pPr>
+    </w:lvl>
+    <w:lvl w:ilvl="5" w:tplc="240A001B" w:tentative="1">
+      <w:start w:val="1"/>
+      <w:numFmt w:val="lowerRoman"/>
+      <w:lvlText w:val="%6."/>
+      <w:lvlJc w:val="right"/>
+      <w:pPr>
+        <w:ind w:left="4680" w:hanging="180"/>
+      </w:pPr>
+    </w:lvl>
+    <w:lvl w:ilvl="6" w:tplc="240A000F" w:tentative="1">
+      <w:start w:val="1"/>
+      <w:numFmt w:val="decimal"/>
+      <w:lvlText w:val="%7."/>
+      <w:lvlJc w:val="left"/>
+      <w:pPr>
+        <w:ind w:left="5400" w:hanging="360"/>
+      </w:pPr>
+    </w:lvl>
+    <w:lvl w:ilvl="7" w:tplc="240A0019" w:tentative="1">
+      <w:start w:val="1"/>
+      <w:numFmt w:val="lowerLetter"/>
+      <w:lvlText w:val="%8."/>
+      <w:lvlJc w:val="left"/>
+      <w:pPr>
+        <w:ind w:left="6120" w:hanging="360"/>
+      </w:pPr>
+    </w:lvl>
+    <w:lvl w:ilvl="8" w:tplc="240A001B" w:tentative="1">
+      <w:start w:val="1"/>
+      <w:numFmt w:val="lowerRoman"/>
+      <w:lvlText w:val="%9."/>
+      <w:lvlJc w:val="right"/>
+      <w:pPr>
+        <w:ind w:left="6840" w:hanging="180"/>
+      </w:pPr>
+    </w:lvl>
+  </w:abstractNum>
+  <w:abstractNum w:abstractNumId="2" w15:restartNumberingAfterBreak="0">
     <w:nsid w:val="58B73DB1"/>
     <w:multiLevelType w:val="hybridMultilevel"/>
     <w:tmpl w:val="C3820ABA"/>
@@ -939,6 +1209,12 @@
     </w:lvl>
   </w:abstractNum>
   <w:num w:numId="1" w16cid:durableId="346979224">
+    <w:abstractNumId w:val="2"/>
+  </w:num>
+  <w:num w:numId="2" w16cid:durableId="1915578551">
+    <w:abstractNumId w:val="1"/>
+  </w:num>
+  <w:num w:numId="3" w16cid:durableId="1136146806">
     <w:abstractNumId w:val="0"/>
   </w:num>
 </w:numbering>
@@ -1344,6 +1620,7 @@
   <w:style w:type="paragraph" w:default="1" w:styleId="Normal">
     <w:name w:val="Normal"/>
     <w:qFormat/>
+    <w:rsid w:val="005052A3"/>
   </w:style>
   <w:style w:type="paragraph" w:styleId="Ttulo1">
     <w:name w:val="heading 1"/>

</xml_diff>

<commit_message>
Se agrega Fase de Estado del Arte
</commit_message>
<xml_diff>
--- a/proy_tanques_2.0/planeacion-proyecto-tanques-2.0.docx
+++ b/proy_tanques_2.0/planeacion-proyecto-tanques-2.0.docx
@@ -285,8 +285,8 @@
         <w:tblLook w:val="04A0" w:firstRow="1" w:lastRow="0" w:firstColumn="1" w:lastColumn="0" w:noHBand="0" w:noVBand="1"/>
       </w:tblPr>
       <w:tblGrid>
-        <w:gridCol w:w="3720"/>
-        <w:gridCol w:w="3668"/>
+        <w:gridCol w:w="3703"/>
+        <w:gridCol w:w="3685"/>
       </w:tblGrid>
       <w:tr>
         <w:tc>
@@ -332,6 +332,50 @@
                 <w:bCs/>
               </w:rPr>
               <w:t>Entregable</w:t>
+            </w:r>
+          </w:p>
+        </w:tc>
+      </w:tr>
+      <w:tr>
+        <w:trPr>
+          <w:trHeight w:val="537"/>
+        </w:trPr>
+        <w:tc>
+          <w:tcPr>
+            <w:tcW w:w="4414" w:type="dxa"/>
+            <w:vAlign w:val="center"/>
+          </w:tcPr>
+          <w:p>
+            <w:pPr>
+              <w:pStyle w:val="Prrafodelista"/>
+              <w:ind w:left="0"/>
+              <w:jc w:val="center"/>
+              <w:rPr>
+                <w:b/>
+                <w:bCs/>
+              </w:rPr>
+            </w:pPr>
+            <w:r>
+              <w:rPr>
+                <w:b/>
+                <w:bCs/>
+              </w:rPr>
+              <w:t>Estado del Arte</w:t>
+            </w:r>
+          </w:p>
+        </w:tc>
+        <w:tc>
+          <w:tcPr>
+            <w:tcW w:w="4414" w:type="dxa"/>
+            <w:vAlign w:val="center"/>
+          </w:tcPr>
+          <w:p>
+            <w:pPr>
+              <w:pStyle w:val="Prrafodelista"/>
+              <w:ind w:left="0"/>
+            </w:pPr>
+            <w:r>
+              <w:t>Documento de herramientas actuales para selección de tanques</w:t>
             </w:r>
           </w:p>
         </w:tc>
@@ -510,13 +554,8 @@
               <w:ind w:left="0"/>
             </w:pPr>
             <w:r>
-              <w:t xml:space="preserve">Bitácora de cambios al día en </w:t>
+              <w:t>Bitácora de cambios al día en Github</w:t>
             </w:r>
-            <w:proofErr w:type="spellStart"/>
-            <w:r>
-              <w:t>Github</w:t>
-            </w:r>
-            <w:proofErr w:type="spellEnd"/>
           </w:p>
         </w:tc>
       </w:tr>
@@ -559,15 +598,7 @@
               <w:ind w:left="0"/>
             </w:pPr>
             <w:r>
-              <w:t xml:space="preserve">Repositorio completo en </w:t>
-            </w:r>
-            <w:proofErr w:type="spellStart"/>
-            <w:r>
-              <w:t>Github</w:t>
-            </w:r>
-            <w:proofErr w:type="spellEnd"/>
-            <w:r>
-              <w:t xml:space="preserve"> y publicación en LinkedIn</w:t>
+              <w:t>Repositorio completo en Github y publicación en LinkedIn</w:t>
             </w:r>
           </w:p>
         </w:tc>
@@ -624,7 +655,6 @@
           <w:b/>
           <w:bCs/>
         </w:rPr>
-        <w:lastRenderedPageBreak/>
         <w:t>¿Qué se producirá o cuáles son los resultados?</w:t>
       </w:r>
     </w:p>

</xml_diff>

<commit_message>
Se agrega corrige nombre de fase de Arquitectura del programa
</commit_message>
<xml_diff>
--- a/proy_tanques_2.0/planeacion-proyecto-tanques-2.0.docx
+++ b/proy_tanques_2.0/planeacion-proyecto-tanques-2.0.docx
@@ -404,7 +404,14 @@
                 <w:b/>
                 <w:bCs/>
               </w:rPr>
-              <w:t>Arquitectura del proyecto</w:t>
+              <w:t xml:space="preserve">Arquitectura del </w:t>
+            </w:r>
+            <w:r>
+              <w:rPr>
+                <w:b/>
+                <w:bCs/>
+              </w:rPr>
+              <w:t>programa</w:t>
             </w:r>
           </w:p>
         </w:tc>

</xml_diff>